<commit_message>
Alustava suunnitelma on valmis, lisätty se README tiedostoon. Ehkä tulevaisuudessa siirrän pois sieltä.
</commit_message>
<xml_diff>
--- a/Alustava suunnitelma.docx
+++ b/Alustava suunnitelma.docx
@@ -9,45 +9,8 @@
     </w:p>
     <w:p/>
     <w:p>
-      <w:proofErr w:type="spellStart"/>
-      <w:r>
-        <w:t>Alustava</w:t>
-      </w:r>
-      <w:proofErr w:type="spellEnd"/>
-      <w:r>
-        <w:t xml:space="preserve"> </w:t>
-      </w:r>
-      <w:proofErr w:type="spellStart"/>
-      <w:r>
-        <w:t>aikataulu</w:t>
-      </w:r>
-      <w:proofErr w:type="spellEnd"/>
-      <w:r>
-        <w:t>: (</w:t>
-      </w:r>
-      <w:proofErr w:type="spellStart"/>
-      <w:r>
-        <w:t>ei</w:t>
-      </w:r>
-      <w:proofErr w:type="spellEnd"/>
-      <w:r>
-        <w:t xml:space="preserve"> </w:t>
-      </w:r>
-      <w:proofErr w:type="spellStart"/>
-      <w:r>
-        <w:t>tule</w:t>
-      </w:r>
-      <w:proofErr w:type="spellEnd"/>
-      <w:r>
-        <w:t xml:space="preserve"> </w:t>
-      </w:r>
-      <w:proofErr w:type="spellStart"/>
-      <w:r>
-        <w:t>pitämään</w:t>
-      </w:r>
-      <w:proofErr w:type="spellEnd"/>
-      <w:r>
-        <w:t xml:space="preserve"> </w:t>
+      <w:r>
+        <w:t xml:space="preserve">Alustava aikataulu: (ei tule pitämään </w:t>
       </w:r>
       <w:r>
         <w:rPr>
@@ -73,328 +36,44 @@
     </w:p>
     <w:p>
       <w:r>
-        <w:t xml:space="preserve">Päivä </w:t>
-      </w:r>
-      <w:proofErr w:type="gramStart"/>
-      <w:r>
-        <w:t>1-2</w:t>
-      </w:r>
-      <w:proofErr w:type="gramEnd"/>
-      <w:r>
-        <w:t xml:space="preserve">: </w:t>
-      </w:r>
-      <w:proofErr w:type="spellStart"/>
-      <w:r>
-        <w:t>Suunnittelu</w:t>
-      </w:r>
-      <w:proofErr w:type="spellEnd"/>
+        <w:t>Päivä 1-2: Suunnittelu</w:t>
+      </w:r>
       <w:r>
         <w:br/>
-        <w:t xml:space="preserve">Päivä 3-4: </w:t>
-      </w:r>
-      <w:proofErr w:type="spellStart"/>
-      <w:r>
-        <w:t>Projektin</w:t>
-      </w:r>
-      <w:proofErr w:type="spellEnd"/>
-      <w:r>
-        <w:t xml:space="preserve"> </w:t>
-      </w:r>
-      <w:proofErr w:type="spellStart"/>
-      <w:r>
-        <w:t>alustus</w:t>
-      </w:r>
-      <w:proofErr w:type="spellEnd"/>
-      <w:r>
-        <w:t xml:space="preserve"> ja </w:t>
-      </w:r>
-      <w:proofErr w:type="spellStart"/>
-      <w:r>
-        <w:t>tietokantamalli</w:t>
-      </w:r>
-      <w:proofErr w:type="spellEnd"/>
+        <w:t>Päivä 3-4: Projektin alustus ja tietokantamalli</w:t>
+      </w:r>
       <w:r>
         <w:br/>
-        <w:t xml:space="preserve">Päivä 5: </w:t>
-      </w:r>
-      <w:proofErr w:type="spellStart"/>
-      <w:r>
-        <w:t>Erikoishaut</w:t>
-      </w:r>
-      <w:proofErr w:type="spellEnd"/>
-      <w:r>
-        <w:t xml:space="preserve"> ja </w:t>
-      </w:r>
-      <w:proofErr w:type="spellStart"/>
-      <w:r>
-        <w:t>virheenkäsittely</w:t>
-      </w:r>
-      <w:proofErr w:type="spellEnd"/>
+        <w:t>Päivä 5: Erikoishaut ja virheenkäsittely</w:t>
+      </w:r>
       <w:r>
         <w:br/>
-        <w:t xml:space="preserve">Päivä 6: </w:t>
-      </w:r>
-      <w:proofErr w:type="spellStart"/>
-      <w:r>
-        <w:t>Testaus</w:t>
-      </w:r>
-      <w:proofErr w:type="spellEnd"/>
-      <w:r>
-        <w:t xml:space="preserve"> ja </w:t>
-      </w:r>
-      <w:proofErr w:type="spellStart"/>
-      <w:r>
-        <w:t>dokumentointi</w:t>
-      </w:r>
-      <w:proofErr w:type="spellEnd"/>
+        <w:t>Päivä 6: Testaus ja dokumentointi</w:t>
+      </w:r>
       <w:r>
         <w:br/>
-        <w:t xml:space="preserve">Päivä 7: </w:t>
-      </w:r>
-      <w:proofErr w:type="spellStart"/>
-      <w:r>
-        <w:t>Viimeistely</w:t>
-      </w:r>
-      <w:proofErr w:type="spellEnd"/>
-      <w:r>
-        <w:t xml:space="preserve"> ja </w:t>
-      </w:r>
-      <w:proofErr w:type="spellStart"/>
-      <w:r>
-        <w:t>raportin</w:t>
-      </w:r>
-      <w:proofErr w:type="spellEnd"/>
-      <w:r>
-        <w:t xml:space="preserve"> </w:t>
-      </w:r>
-      <w:proofErr w:type="spellStart"/>
-      <w:r>
-        <w:t>kirjoitus</w:t>
-      </w:r>
-      <w:proofErr w:type="spellEnd"/>
+        <w:t>Päivä 7: Viimeistely ja raportin kirjoitus</w:t>
+      </w:r>
     </w:p>
     <w:p/>
     <w:p>
-      <w:proofErr w:type="spellStart"/>
-      <w:r>
-        <w:t>Tavoite</w:t>
-      </w:r>
-      <w:proofErr w:type="spellEnd"/>
-      <w:r>
-        <w:t>:</w:t>
+      <w:r>
+        <w:t>Tavoite:</w:t>
       </w:r>
       <w:r>
         <w:br/>
-      </w:r>
-      <w:proofErr w:type="spellStart"/>
-      <w:r>
-        <w:t>Toteuttaa</w:t>
-      </w:r>
-      <w:proofErr w:type="spellEnd"/>
-      <w:r>
-        <w:t xml:space="preserve"> REST API </w:t>
-      </w:r>
-      <w:proofErr w:type="spellStart"/>
-      <w:r>
-        <w:t>joka</w:t>
-      </w:r>
-      <w:proofErr w:type="spellEnd"/>
-      <w:r>
-        <w:t xml:space="preserve"> </w:t>
-      </w:r>
-      <w:proofErr w:type="spellStart"/>
-      <w:r>
-        <w:t>hallinnoi</w:t>
-      </w:r>
-      <w:proofErr w:type="spellEnd"/>
-      <w:r>
-        <w:t xml:space="preserve"> </w:t>
-      </w:r>
-      <w:proofErr w:type="spellStart"/>
-      <w:r>
-        <w:t>tehdashallin</w:t>
-      </w:r>
-      <w:proofErr w:type="spellEnd"/>
-      <w:r>
-        <w:t xml:space="preserve"> </w:t>
-      </w:r>
-      <w:proofErr w:type="spellStart"/>
-      <w:r>
-        <w:t>lämpötila-antureita</w:t>
-      </w:r>
-      <w:proofErr w:type="spellEnd"/>
-      <w:r>
-        <w:t xml:space="preserve">. API </w:t>
-      </w:r>
-      <w:proofErr w:type="spellStart"/>
-      <w:r>
-        <w:t>tarjoaa</w:t>
-      </w:r>
-      <w:proofErr w:type="spellEnd"/>
-      <w:r>
-        <w:t xml:space="preserve"> </w:t>
-      </w:r>
-      <w:proofErr w:type="spellStart"/>
-      <w:r>
-        <w:t>endpointit</w:t>
-      </w:r>
-      <w:proofErr w:type="spellEnd"/>
-      <w:r>
-        <w:t xml:space="preserve"> </w:t>
-      </w:r>
-      <w:proofErr w:type="spellStart"/>
-      <w:r>
-        <w:t>anturien</w:t>
-      </w:r>
-      <w:proofErr w:type="spellEnd"/>
-      <w:r>
-        <w:t xml:space="preserve"> </w:t>
-      </w:r>
-      <w:proofErr w:type="spellStart"/>
-      <w:r>
-        <w:t>hallintaan</w:t>
-      </w:r>
-      <w:proofErr w:type="spellEnd"/>
-      <w:r>
-        <w:t xml:space="preserve">, </w:t>
-      </w:r>
-      <w:proofErr w:type="spellStart"/>
-      <w:r>
-        <w:t>lämpötilamittausten</w:t>
-      </w:r>
-      <w:proofErr w:type="spellEnd"/>
-      <w:r>
-        <w:t xml:space="preserve"> </w:t>
-      </w:r>
-      <w:proofErr w:type="spellStart"/>
-      <w:r>
-        <w:t>keräämiseen</w:t>
-      </w:r>
-      <w:proofErr w:type="spellEnd"/>
-      <w:r>
-        <w:t xml:space="preserve"> </w:t>
-      </w:r>
-      <w:proofErr w:type="spellStart"/>
-      <w:r>
-        <w:t>sekä</w:t>
-      </w:r>
-      <w:proofErr w:type="spellEnd"/>
-      <w:r>
-        <w:t xml:space="preserve"> </w:t>
-      </w:r>
-      <w:proofErr w:type="spellStart"/>
-      <w:r>
-        <w:t>datan</w:t>
-      </w:r>
-      <w:proofErr w:type="spellEnd"/>
-      <w:r>
-        <w:t xml:space="preserve"> </w:t>
-      </w:r>
-      <w:proofErr w:type="spellStart"/>
-      <w:r>
-        <w:t>hakemiseen</w:t>
-      </w:r>
-      <w:proofErr w:type="spellEnd"/>
-      <w:r>
-        <w:t>.</w:t>
+        <w:t>Toteuttaa REST API joka hallinnoi tehdashallin lämpötila-antureita. API tarjoaa endpointit anturien hallintaan, lämpötilamittausten keräämiseen sekä datan hakemiseen.</w:t>
       </w:r>
     </w:p>
     <w:p/>
     <w:p>
-      <w:proofErr w:type="spellStart"/>
-      <w:r>
-        <w:t>Toteutuksessa</w:t>
-      </w:r>
-      <w:proofErr w:type="spellEnd"/>
-      <w:r>
-        <w:t xml:space="preserve"> </w:t>
-      </w:r>
-      <w:proofErr w:type="spellStart"/>
-      <w:r>
-        <w:t>käytetyt</w:t>
-      </w:r>
-      <w:proofErr w:type="spellEnd"/>
-      <w:r>
-        <w:t xml:space="preserve"> </w:t>
-      </w:r>
-      <w:proofErr w:type="spellStart"/>
-      <w:r>
-        <w:t>paketit</w:t>
-      </w:r>
-      <w:proofErr w:type="spellEnd"/>
-    </w:p>
-    <w:p>
-      <w:proofErr w:type="spellStart"/>
-      <w:r>
-        <w:t>Aion</w:t>
-      </w:r>
-      <w:proofErr w:type="spellEnd"/>
-      <w:r>
-        <w:t xml:space="preserve"> </w:t>
-      </w:r>
-      <w:proofErr w:type="spellStart"/>
-      <w:r>
-        <w:t>käyttää</w:t>
-      </w:r>
-      <w:proofErr w:type="spellEnd"/>
-      <w:r>
-        <w:t xml:space="preserve"> </w:t>
-      </w:r>
-      <w:proofErr w:type="spellStart"/>
-      <w:r>
-        <w:t>projektissä</w:t>
-      </w:r>
-      <w:proofErr w:type="spellEnd"/>
-      <w:r>
-        <w:t xml:space="preserve"> </w:t>
-      </w:r>
-      <w:proofErr w:type="spellStart"/>
-      <w:r>
-        <w:t>samoja</w:t>
-      </w:r>
-      <w:proofErr w:type="spellEnd"/>
-      <w:r>
-        <w:t xml:space="preserve"> </w:t>
-      </w:r>
-      <w:proofErr w:type="spellStart"/>
-      <w:r>
-        <w:t>teknologioita</w:t>
-      </w:r>
-      <w:proofErr w:type="spellEnd"/>
-      <w:r>
-        <w:t>/</w:t>
-      </w:r>
-      <w:proofErr w:type="spellStart"/>
-      <w:r>
-        <w:t>paketteja</w:t>
-      </w:r>
-      <w:proofErr w:type="spellEnd"/>
-      <w:r>
-        <w:t xml:space="preserve">, </w:t>
-      </w:r>
-      <w:proofErr w:type="spellStart"/>
-      <w:r>
-        <w:t>mita</w:t>
-      </w:r>
-      <w:proofErr w:type="spellEnd"/>
-      <w:r>
-        <w:t xml:space="preserve"> </w:t>
-      </w:r>
-      <w:proofErr w:type="spellStart"/>
-      <w:r>
-        <w:t>kurssin</w:t>
-      </w:r>
-      <w:proofErr w:type="spellEnd"/>
-      <w:r>
-        <w:t xml:space="preserve"> </w:t>
-      </w:r>
-      <w:proofErr w:type="spellStart"/>
-      <w:r>
-        <w:t>aikana</w:t>
-      </w:r>
-      <w:proofErr w:type="spellEnd"/>
-      <w:r>
-        <w:t>:</w:t>
+      <w:r>
+        <w:t>Toteutuksessa käytetyt paketit</w:t>
+      </w:r>
+    </w:p>
+    <w:p>
+      <w:r>
+        <w:t>Aion käyttää projektissä samoja teknologioita/paketteja, mita kurssin aikana:</w:t>
       </w:r>
     </w:p>
     <w:p>
@@ -405,67 +84,9 @@
           <w:numId w:val="1"/>
         </w:numPr>
       </w:pPr>
-      <w:proofErr w:type="spellStart"/>
-      <w:r>
-        <w:t>FastAPI</w:t>
-      </w:r>
-      <w:proofErr w:type="spellEnd"/>
-      <w:r>
-        <w:t xml:space="preserve">: </w:t>
-      </w:r>
-      <w:proofErr w:type="spellStart"/>
-      <w:r>
-        <w:t>Python</w:t>
-      </w:r>
-      <w:proofErr w:type="spellEnd"/>
-      <w:r>
-        <w:t>-web-</w:t>
-      </w:r>
-      <w:proofErr w:type="spellStart"/>
-      <w:r>
-        <w:t>framework</w:t>
-      </w:r>
-      <w:proofErr w:type="spellEnd"/>
-      <w:r>
-        <w:t xml:space="preserve">, </w:t>
-      </w:r>
-      <w:proofErr w:type="spellStart"/>
-      <w:r>
-        <w:t>joka</w:t>
-      </w:r>
-      <w:proofErr w:type="spellEnd"/>
-      <w:r>
-        <w:t xml:space="preserve"> </w:t>
-      </w:r>
-      <w:proofErr w:type="spellStart"/>
-      <w:r>
-        <w:t>mahdollista</w:t>
-      </w:r>
-      <w:proofErr w:type="spellEnd"/>
-      <w:r>
-        <w:t xml:space="preserve"> REST </w:t>
-      </w:r>
-      <w:proofErr w:type="spellStart"/>
-      <w:r>
-        <w:t>API:n</w:t>
-      </w:r>
-      <w:proofErr w:type="spellEnd"/>
-      <w:r>
-        <w:t xml:space="preserve"> </w:t>
-      </w:r>
-      <w:proofErr w:type="spellStart"/>
-      <w:r>
-        <w:t>helpon</w:t>
-      </w:r>
-      <w:proofErr w:type="spellEnd"/>
-      <w:r>
-        <w:t xml:space="preserve"> </w:t>
-      </w:r>
-      <w:proofErr w:type="spellStart"/>
-      <w:r>
-        <w:t>toteuttamisen</w:t>
-      </w:r>
-      <w:proofErr w:type="spellEnd"/>
+      <w:r>
+        <w:t>FastAPI: Python-web-framework, joka mahdollista REST API:n helpon toteuttamisen</w:t>
+      </w:r>
     </w:p>
     <w:p>
       <w:pPr>
@@ -475,19 +96,9 @@
           <w:numId w:val="1"/>
         </w:numPr>
       </w:pPr>
-      <w:proofErr w:type="spellStart"/>
-      <w:r>
-        <w:t>SQLite</w:t>
-      </w:r>
-      <w:proofErr w:type="spellEnd"/>
-      <w:r>
-        <w:t xml:space="preserve">: </w:t>
-      </w:r>
-      <w:proofErr w:type="spellStart"/>
-      <w:r>
-        <w:t>Tietokantaratkaisu</w:t>
-      </w:r>
-      <w:proofErr w:type="spellEnd"/>
+      <w:r>
+        <w:t>SQLite: Tietokantaratkaisu</w:t>
+      </w:r>
     </w:p>
     <w:p>
       <w:pPr>
@@ -497,53 +108,8 @@
           <w:numId w:val="1"/>
         </w:numPr>
       </w:pPr>
-      <w:proofErr w:type="spellStart"/>
-      <w:r>
-        <w:t>SQLAlchemy</w:t>
-      </w:r>
-      <w:proofErr w:type="spellEnd"/>
-      <w:r>
-        <w:t xml:space="preserve">: </w:t>
-      </w:r>
-      <w:proofErr w:type="spellStart"/>
-      <w:r>
-        <w:t>Mahdollistaa</w:t>
-      </w:r>
-      <w:proofErr w:type="spellEnd"/>
-      <w:r>
-        <w:t xml:space="preserve"> </w:t>
-      </w:r>
-      <w:proofErr w:type="spellStart"/>
-      <w:r>
-        <w:t>tietokannan</w:t>
-      </w:r>
-      <w:proofErr w:type="spellEnd"/>
-      <w:r>
-        <w:t xml:space="preserve"> </w:t>
-      </w:r>
-      <w:proofErr w:type="spellStart"/>
-      <w:r>
-        <w:t>käytön</w:t>
-      </w:r>
-      <w:proofErr w:type="spellEnd"/>
-      <w:r>
-        <w:t xml:space="preserve"> </w:t>
-      </w:r>
-      <w:proofErr w:type="spellStart"/>
-      <w:r>
-        <w:t>python-oliona</w:t>
-      </w:r>
-      <w:proofErr w:type="spellEnd"/>
-      <w:r>
-        <w:t xml:space="preserve"> </w:t>
-      </w:r>
-      <w:proofErr w:type="spellStart"/>
-      <w:r>
-        <w:t>ilman</w:t>
-      </w:r>
-      <w:proofErr w:type="spellEnd"/>
-      <w:r>
-        <w:t xml:space="preserve"> SQL</w:t>
+      <w:r>
+        <w:t>SQLAlchemy: Mahdollistaa tietokannan käytön python-oliona ilman SQL</w:t>
       </w:r>
     </w:p>
     <w:p>
@@ -554,35 +120,9 @@
           <w:numId w:val="1"/>
         </w:numPr>
       </w:pPr>
-      <w:proofErr w:type="spellStart"/>
-      <w:r>
-        <w:t>Pydantic</w:t>
-      </w:r>
-      <w:proofErr w:type="spellEnd"/>
-      <w:r>
-        <w:t xml:space="preserve">: </w:t>
-      </w:r>
-      <w:proofErr w:type="spellStart"/>
-      <w:r>
-        <w:t>Datan</w:t>
-      </w:r>
-      <w:proofErr w:type="spellEnd"/>
-      <w:r>
-        <w:t xml:space="preserve"> </w:t>
-      </w:r>
-      <w:proofErr w:type="spellStart"/>
-      <w:r>
-        <w:t>validointiin</w:t>
-      </w:r>
-      <w:proofErr w:type="spellEnd"/>
-      <w:r>
-        <w:t xml:space="preserve"> ja </w:t>
-      </w:r>
-      <w:proofErr w:type="spellStart"/>
-      <w:r>
-        <w:t>mallintamiseen</w:t>
-      </w:r>
-      <w:proofErr w:type="spellEnd"/>
+      <w:r>
+        <w:t>Pydantic: Datan validointiin ja mallintamiseen</w:t>
+      </w:r>
     </w:p>
     <w:p>
       <w:pPr>
@@ -592,140 +132,18 @@
           <w:numId w:val="1"/>
         </w:numPr>
       </w:pPr>
-      <w:proofErr w:type="spellStart"/>
-      <w:r>
-        <w:t>Katsotaan</w:t>
-      </w:r>
-      <w:proofErr w:type="spellEnd"/>
-      <w:r>
-        <w:t xml:space="preserve"> </w:t>
-      </w:r>
-      <w:proofErr w:type="spellStart"/>
-      <w:r>
-        <w:t>tuleeko</w:t>
-      </w:r>
-      <w:proofErr w:type="spellEnd"/>
-      <w:r>
-        <w:t xml:space="preserve"> </w:t>
-      </w:r>
-      <w:proofErr w:type="spellStart"/>
-      <w:r>
-        <w:t>muuta</w:t>
-      </w:r>
-      <w:proofErr w:type="spellEnd"/>
-      <w:r>
-        <w:t xml:space="preserve"> </w:t>
-      </w:r>
-      <w:proofErr w:type="spellStart"/>
-      <w:r>
-        <w:t>matkan</w:t>
-      </w:r>
-      <w:proofErr w:type="spellEnd"/>
-      <w:r>
-        <w:t xml:space="preserve"> </w:t>
-      </w:r>
-      <w:proofErr w:type="spellStart"/>
-      <w:r>
-        <w:t>varrella</w:t>
-      </w:r>
-      <w:proofErr w:type="spellEnd"/>
-      <w:r>
-        <w:t xml:space="preserve"> </w:t>
-      </w:r>
-    </w:p>
-    <w:p>
-      <w:proofErr w:type="spellStart"/>
-      <w:r>
-        <w:t>Perusteluita</w:t>
-      </w:r>
-      <w:proofErr w:type="spellEnd"/>
-      <w:r>
-        <w:t>:</w:t>
-      </w:r>
-    </w:p>
-    <w:p>
-      <w:r>
-        <w:t xml:space="preserve">Näitä </w:t>
-      </w:r>
-      <w:proofErr w:type="spellStart"/>
-      <w:r>
-        <w:t>ratkaisuja</w:t>
-      </w:r>
-      <w:proofErr w:type="spellEnd"/>
-      <w:r>
-        <w:t xml:space="preserve"> </w:t>
-      </w:r>
-      <w:proofErr w:type="spellStart"/>
-      <w:r>
-        <w:t>käytettiin</w:t>
-      </w:r>
-      <w:proofErr w:type="spellEnd"/>
-      <w:r>
-        <w:t xml:space="preserve"> </w:t>
-      </w:r>
-      <w:proofErr w:type="spellStart"/>
-      <w:r>
-        <w:t>kurssin</w:t>
-      </w:r>
-      <w:proofErr w:type="spellEnd"/>
-      <w:r>
-        <w:t xml:space="preserve"> </w:t>
-      </w:r>
-      <w:proofErr w:type="spellStart"/>
-      <w:r>
-        <w:t>toteuttamisessa</w:t>
-      </w:r>
-      <w:proofErr w:type="spellEnd"/>
-      <w:r>
-        <w:t xml:space="preserve">, </w:t>
-      </w:r>
-      <w:proofErr w:type="spellStart"/>
-      <w:r>
-        <w:t>joten</w:t>
-      </w:r>
-      <w:proofErr w:type="spellEnd"/>
-      <w:r>
-        <w:t xml:space="preserve"> </w:t>
-      </w:r>
-      <w:proofErr w:type="spellStart"/>
-      <w:r>
-        <w:t>ne</w:t>
-      </w:r>
-      <w:proofErr w:type="spellEnd"/>
-      <w:r>
-        <w:t xml:space="preserve"> olivat </w:t>
-      </w:r>
-      <w:proofErr w:type="spellStart"/>
-      <w:r>
-        <w:t>looginen</w:t>
-      </w:r>
-      <w:proofErr w:type="spellEnd"/>
-      <w:r>
-        <w:t xml:space="preserve"> </w:t>
-      </w:r>
-      <w:proofErr w:type="spellStart"/>
-      <w:r>
-        <w:t>valinta</w:t>
-      </w:r>
-      <w:proofErr w:type="spellEnd"/>
-      <w:r>
-        <w:t xml:space="preserve"> </w:t>
-      </w:r>
-      <w:proofErr w:type="spellStart"/>
-      <w:r>
-        <w:t>myös</w:t>
-      </w:r>
-      <w:proofErr w:type="spellEnd"/>
-      <w:r>
-        <w:t xml:space="preserve"> </w:t>
-      </w:r>
-      <w:proofErr w:type="spellStart"/>
-      <w:r>
-        <w:t>lopputyölle</w:t>
-      </w:r>
-      <w:proofErr w:type="spellEnd"/>
-      <w:r>
-        <w:t xml:space="preserve">. </w:t>
+      <w:r>
+        <w:t xml:space="preserve">Katsotaan tuleeko muuta matkan varrella </w:t>
+      </w:r>
+    </w:p>
+    <w:p>
+      <w:r>
+        <w:t>Perusteluita:</w:t>
+      </w:r>
+    </w:p>
+    <w:p>
+      <w:r>
+        <w:t xml:space="preserve">Näitä ratkaisuja käytettiin kurssin toteuttamisessa, joten ne olivat looginen valinta myös lopputyölle. </w:t>
       </w:r>
     </w:p>
     <w:p>
@@ -736,59 +154,9 @@
           <w:numId w:val="1"/>
         </w:numPr>
       </w:pPr>
-      <w:proofErr w:type="spellStart"/>
-      <w:r>
-        <w:t>FastiAPI</w:t>
-      </w:r>
-      <w:proofErr w:type="spellEnd"/>
-      <w:r>
-        <w:t xml:space="preserve"> on </w:t>
-      </w:r>
-      <w:proofErr w:type="spellStart"/>
-      <w:r>
-        <w:t>nopea</w:t>
-      </w:r>
-      <w:proofErr w:type="spellEnd"/>
-      <w:r>
-        <w:t xml:space="preserve"> ja </w:t>
-      </w:r>
-      <w:proofErr w:type="spellStart"/>
-      <w:r>
-        <w:t>helppokäyttöinen</w:t>
-      </w:r>
-      <w:proofErr w:type="spellEnd"/>
-      <w:r>
-        <w:t xml:space="preserve"> ja </w:t>
-      </w:r>
-      <w:proofErr w:type="spellStart"/>
-      <w:r>
-        <w:t>tarjoaa</w:t>
-      </w:r>
-      <w:proofErr w:type="spellEnd"/>
-      <w:r>
-        <w:t xml:space="preserve"> </w:t>
-      </w:r>
-      <w:proofErr w:type="spellStart"/>
-      <w:r>
-        <w:t>automaattisen</w:t>
-      </w:r>
-      <w:proofErr w:type="spellEnd"/>
-      <w:r>
-        <w:t xml:space="preserve"> </w:t>
-      </w:r>
-      <w:proofErr w:type="spellStart"/>
-      <w:r>
-        <w:t>laadukkaan</w:t>
-      </w:r>
-      <w:proofErr w:type="spellEnd"/>
-      <w:r>
-        <w:t xml:space="preserve"> </w:t>
-      </w:r>
-      <w:proofErr w:type="spellStart"/>
-      <w:r>
-        <w:t>dokumentaation</w:t>
-      </w:r>
-      <w:proofErr w:type="spellEnd"/>
+      <w:r>
+        <w:t>FastiAPI on nopea ja helppokäyttöinen ja tarjoaa automaattisen laadukkaan dokumentaation</w:t>
+      </w:r>
     </w:p>
     <w:p>
       <w:pPr>
@@ -798,67 +166,9 @@
           <w:numId w:val="1"/>
         </w:numPr>
       </w:pPr>
-      <w:proofErr w:type="spellStart"/>
-      <w:r>
-        <w:t>SQLite</w:t>
-      </w:r>
-      <w:proofErr w:type="spellEnd"/>
-      <w:r>
-        <w:t xml:space="preserve">, </w:t>
-      </w:r>
-      <w:proofErr w:type="spellStart"/>
-      <w:r>
-        <w:t>koska</w:t>
-      </w:r>
-      <w:proofErr w:type="spellEnd"/>
-      <w:r>
-        <w:t xml:space="preserve"> se </w:t>
-      </w:r>
-      <w:proofErr w:type="spellStart"/>
-      <w:r>
-        <w:t>oli</w:t>
-      </w:r>
-      <w:proofErr w:type="spellEnd"/>
-      <w:r>
-        <w:t xml:space="preserve"> </w:t>
-      </w:r>
-      <w:proofErr w:type="spellStart"/>
-      <w:r>
-        <w:t>vaadittuna</w:t>
-      </w:r>
-      <w:proofErr w:type="spellEnd"/>
-      <w:r>
-        <w:t xml:space="preserve"> </w:t>
-      </w:r>
-      <w:proofErr w:type="spellStart"/>
-      <w:r>
-        <w:t>eikä</w:t>
-      </w:r>
-      <w:proofErr w:type="spellEnd"/>
-      <w:r>
-        <w:t xml:space="preserve"> </w:t>
-      </w:r>
-      <w:proofErr w:type="spellStart"/>
-      <w:r>
-        <w:t>vaadi</w:t>
-      </w:r>
-      <w:proofErr w:type="spellEnd"/>
-      <w:r>
-        <w:t xml:space="preserve"> </w:t>
-      </w:r>
-      <w:proofErr w:type="spellStart"/>
-      <w:r>
-        <w:t>erillistä</w:t>
-      </w:r>
-      <w:proofErr w:type="spellEnd"/>
-      <w:r>
-        <w:t xml:space="preserve"> </w:t>
-      </w:r>
-      <w:proofErr w:type="spellStart"/>
-      <w:r>
-        <w:t>tietokantapalvelinta</w:t>
-      </w:r>
-      <w:proofErr w:type="spellEnd"/>
+      <w:r>
+        <w:t>SQLite, koska se oli vaadittuna eikä vaadi erillistä tietokantapalvelinta</w:t>
+      </w:r>
     </w:p>
     <w:p>
       <w:pPr>
@@ -868,83 +178,9 @@
           <w:numId w:val="1"/>
         </w:numPr>
       </w:pPr>
-      <w:proofErr w:type="spellStart"/>
-      <w:r>
-        <w:t>SQLAlchemy</w:t>
-      </w:r>
-      <w:proofErr w:type="spellEnd"/>
-      <w:r>
-        <w:t xml:space="preserve"> </w:t>
-      </w:r>
-      <w:proofErr w:type="spellStart"/>
-      <w:r>
-        <w:t>oli</w:t>
-      </w:r>
-      <w:proofErr w:type="spellEnd"/>
-      <w:r>
-        <w:t xml:space="preserve"> </w:t>
-      </w:r>
-      <w:proofErr w:type="spellStart"/>
-      <w:r>
-        <w:t>myös</w:t>
-      </w:r>
-      <w:proofErr w:type="spellEnd"/>
-      <w:r>
-        <w:t xml:space="preserve"> </w:t>
-      </w:r>
-      <w:proofErr w:type="spellStart"/>
-      <w:r>
-        <w:t>luentojen</w:t>
-      </w:r>
-      <w:proofErr w:type="spellEnd"/>
-      <w:r>
-        <w:t xml:space="preserve"> </w:t>
-      </w:r>
-      <w:proofErr w:type="spellStart"/>
-      <w:r>
-        <w:t>esimerkeissä</w:t>
-      </w:r>
-      <w:proofErr w:type="spellEnd"/>
-      <w:r>
-        <w:t xml:space="preserve">, se </w:t>
-      </w:r>
-      <w:proofErr w:type="spellStart"/>
-      <w:r>
-        <w:t>yksinkertaistaa</w:t>
-      </w:r>
-      <w:proofErr w:type="spellEnd"/>
-      <w:r>
-        <w:t xml:space="preserve"> </w:t>
-      </w:r>
-      <w:proofErr w:type="spellStart"/>
-      <w:r>
-        <w:t>tietokantakyselyitä</w:t>
-      </w:r>
-      <w:proofErr w:type="spellEnd"/>
-      <w:r>
-        <w:t xml:space="preserve"> ja </w:t>
-      </w:r>
-      <w:proofErr w:type="spellStart"/>
-      <w:r>
-        <w:t>tekee</w:t>
-      </w:r>
-      <w:proofErr w:type="spellEnd"/>
-      <w:r>
-        <w:t xml:space="preserve"> </w:t>
-      </w:r>
-      <w:proofErr w:type="spellStart"/>
-      <w:r>
-        <w:t>koodista</w:t>
-      </w:r>
-      <w:proofErr w:type="spellEnd"/>
-      <w:r>
-        <w:t xml:space="preserve"> </w:t>
-      </w:r>
-      <w:proofErr w:type="spellStart"/>
-      <w:r>
-        <w:t>ylläpidettävämpää</w:t>
-      </w:r>
-      <w:proofErr w:type="spellEnd"/>
+      <w:r>
+        <w:t>SQLAlchemy oli myös luentojen esimerkeissä, se yksinkertaistaa tietokantakyselyitä ja tekee koodista ylläpidettävämpää</w:t>
+      </w:r>
     </w:p>
     <w:p>
       <w:pPr>
@@ -954,144 +190,34 @@
           <w:numId w:val="1"/>
         </w:numPr>
       </w:pPr>
-      <w:proofErr w:type="spellStart"/>
-      <w:r>
-        <w:t>Pydantic</w:t>
-      </w:r>
-      <w:proofErr w:type="spellEnd"/>
-      <w:r>
-        <w:t xml:space="preserve"> </w:t>
-      </w:r>
-      <w:proofErr w:type="spellStart"/>
-      <w:r>
-        <w:t>samoin</w:t>
-      </w:r>
-      <w:proofErr w:type="spellEnd"/>
-      <w:r>
-        <w:t xml:space="preserve">, se </w:t>
-      </w:r>
-      <w:proofErr w:type="spellStart"/>
-      <w:r>
-        <w:t>varmistaa</w:t>
-      </w:r>
-      <w:proofErr w:type="spellEnd"/>
-      <w:r>
-        <w:t xml:space="preserve">, </w:t>
-      </w:r>
-      <w:proofErr w:type="spellStart"/>
-      <w:r>
-        <w:t>että</w:t>
-      </w:r>
-      <w:proofErr w:type="spellEnd"/>
-      <w:r>
-        <w:t xml:space="preserve"> API </w:t>
-      </w:r>
-      <w:proofErr w:type="spellStart"/>
-      <w:r>
-        <w:t>vastaanottaa</w:t>
-      </w:r>
-      <w:proofErr w:type="spellEnd"/>
-      <w:r>
-        <w:t xml:space="preserve"> ja </w:t>
-      </w:r>
-      <w:proofErr w:type="spellStart"/>
-      <w:r>
-        <w:t>palauttaa</w:t>
-      </w:r>
-      <w:proofErr w:type="spellEnd"/>
-      <w:r>
-        <w:t xml:space="preserve"> </w:t>
-      </w:r>
-      <w:proofErr w:type="spellStart"/>
-      <w:r>
-        <w:t>datan</w:t>
-      </w:r>
-      <w:proofErr w:type="spellEnd"/>
-      <w:r>
-        <w:t xml:space="preserve"> </w:t>
-      </w:r>
-      <w:proofErr w:type="spellStart"/>
-      <w:r>
-        <w:t>oikeassa</w:t>
-      </w:r>
-      <w:proofErr w:type="spellEnd"/>
-      <w:r>
-        <w:t xml:space="preserve"> </w:t>
-      </w:r>
-      <w:proofErr w:type="spellStart"/>
-      <w:r>
-        <w:t>muodossa</w:t>
-      </w:r>
-      <w:proofErr w:type="spellEnd"/>
+      <w:r>
+        <w:t>Pydantic samoin, se varmistaa, että API vastaanottaa ja palauttaa datan oikeassa muodossa</w:t>
+      </w:r>
     </w:p>
     <w:p/>
     <w:p>
-      <w:proofErr w:type="spellStart"/>
-      <w:r>
-        <w:t>Tietorakenne</w:t>
-      </w:r>
-      <w:proofErr w:type="spellEnd"/>
-      <w:r>
-        <w:t>:</w:t>
-      </w:r>
-    </w:p>
-    <w:p>
-      <w:proofErr w:type="spellStart"/>
-      <w:r>
-        <w:t>Tietorakenne</w:t>
-      </w:r>
-      <w:proofErr w:type="spellEnd"/>
-      <w:r>
-        <w:t xml:space="preserve"> </w:t>
-      </w:r>
-      <w:proofErr w:type="spellStart"/>
-      <w:r>
-        <w:t>tulee</w:t>
-      </w:r>
-      <w:proofErr w:type="spellEnd"/>
-      <w:r>
-        <w:t xml:space="preserve"> </w:t>
-      </w:r>
-      <w:proofErr w:type="spellStart"/>
-      <w:r>
-        <w:t>todennököisesti</w:t>
-      </w:r>
-      <w:proofErr w:type="spellEnd"/>
-      <w:r>
-        <w:t xml:space="preserve"> </w:t>
-      </w:r>
-      <w:proofErr w:type="spellStart"/>
-      <w:r>
-        <w:t>koostumaan</w:t>
-      </w:r>
-      <w:proofErr w:type="spellEnd"/>
-      <w:r>
-        <w:t xml:space="preserve"> </w:t>
-      </w:r>
-      <w:proofErr w:type="spellStart"/>
-      <w:r>
-        <w:t>neljästä</w:t>
-      </w:r>
-      <w:proofErr w:type="spellEnd"/>
-      <w:r>
-        <w:t xml:space="preserve"> </w:t>
-      </w:r>
-      <w:proofErr w:type="spellStart"/>
-      <w:r>
-        <w:t>taulusta</w:t>
-      </w:r>
-      <w:proofErr w:type="spellEnd"/>
-      <w:r>
-        <w:t>:</w:t>
-      </w:r>
-    </w:p>
-    <w:p>
-      <w:proofErr w:type="spellStart"/>
+      <w:r>
+        <w:br/>
+      </w:r>
+      <w:r>
+        <w:br/>
+      </w:r>
+    </w:p>
+    <w:p>
       <w:r>
         <w:lastRenderedPageBreak/>
+        <w:t>Tietorakenne:</w:t>
+      </w:r>
+    </w:p>
+    <w:p>
+      <w:r>
+        <w:t>Tietorakenne tulee todennököisesti koostumaan neljästä taulusta:</w:t>
+      </w:r>
+    </w:p>
+    <w:p>
+      <w:r>
         <w:t>Lohkot</w:t>
       </w:r>
-      <w:proofErr w:type="spellEnd"/>
       <w:r>
         <w:t xml:space="preserve">: </w:t>
       </w:r>
@@ -1116,23 +242,19 @@
             <w:tcW w:w="3209" w:type="dxa"/>
           </w:tcPr>
           <w:p>
-            <w:proofErr w:type="spellStart"/>
             <w:r>
               <w:t>Nimi</w:t>
             </w:r>
-            <w:proofErr w:type="spellEnd"/>
-          </w:p>
-        </w:tc>
-        <w:tc>
-          <w:tcPr>
-            <w:tcW w:w="3209" w:type="dxa"/>
-          </w:tcPr>
-          <w:p>
-            <w:proofErr w:type="spellStart"/>
+          </w:p>
+        </w:tc>
+        <w:tc>
+          <w:tcPr>
+            <w:tcW w:w="3209" w:type="dxa"/>
+          </w:tcPr>
+          <w:p>
             <w:r>
               <w:t>Tyyppi</w:t>
             </w:r>
-            <w:proofErr w:type="spellEnd"/>
           </w:p>
         </w:tc>
         <w:tc>
@@ -1140,11 +262,9 @@
             <w:tcW w:w="3210" w:type="dxa"/>
           </w:tcPr>
           <w:p>
-            <w:proofErr w:type="spellStart"/>
             <w:r>
               <w:t>Kuvaus</w:t>
             </w:r>
-            <w:proofErr w:type="spellEnd"/>
           </w:p>
         </w:tc>
       </w:tr>
@@ -1164,11 +284,9 @@
             <w:tcW w:w="3209" w:type="dxa"/>
           </w:tcPr>
           <w:p>
-            <w:proofErr w:type="spellStart"/>
             <w:r>
               <w:t>int</w:t>
             </w:r>
-            <w:proofErr w:type="spellEnd"/>
           </w:p>
         </w:tc>
         <w:tc>
@@ -1176,19 +294,9 @@
             <w:tcW w:w="3210" w:type="dxa"/>
           </w:tcPr>
           <w:p>
-            <w:proofErr w:type="spellStart"/>
-            <w:r>
-              <w:t>Uniikki</w:t>
-            </w:r>
-            <w:proofErr w:type="spellEnd"/>
-            <w:r>
-              <w:t xml:space="preserve"> </w:t>
-            </w:r>
-            <w:proofErr w:type="spellStart"/>
-            <w:r>
-              <w:t>tunniste</w:t>
-            </w:r>
-            <w:proofErr w:type="spellEnd"/>
+            <w:r>
+              <w:t>Uniikki tunniste</w:t>
+            </w:r>
           </w:p>
         </w:tc>
       </w:tr>
@@ -1198,23 +306,19 @@
             <w:tcW w:w="3209" w:type="dxa"/>
           </w:tcPr>
           <w:p>
-            <w:proofErr w:type="spellStart"/>
             <w:r>
               <w:t>name</w:t>
             </w:r>
-            <w:proofErr w:type="spellEnd"/>
-          </w:p>
-        </w:tc>
-        <w:tc>
-          <w:tcPr>
-            <w:tcW w:w="3209" w:type="dxa"/>
-          </w:tcPr>
-          <w:p>
-            <w:proofErr w:type="spellStart"/>
+          </w:p>
+        </w:tc>
+        <w:tc>
+          <w:tcPr>
+            <w:tcW w:w="3209" w:type="dxa"/>
+          </w:tcPr>
+          <w:p>
             <w:r>
               <w:t>str</w:t>
             </w:r>
-            <w:proofErr w:type="spellEnd"/>
           </w:p>
         </w:tc>
         <w:tc>
@@ -1222,30 +326,12 @@
             <w:tcW w:w="3210" w:type="dxa"/>
           </w:tcPr>
           <w:p>
-            <w:proofErr w:type="spellStart"/>
-            <w:r>
-              <w:t>Lohkon</w:t>
-            </w:r>
-            <w:proofErr w:type="spellEnd"/>
-            <w:r>
-              <w:t xml:space="preserve"> </w:t>
-            </w:r>
-            <w:proofErr w:type="spellStart"/>
-            <w:r>
-              <w:t>nimi</w:t>
-            </w:r>
-            <w:proofErr w:type="spellEnd"/>
-            <w:r>
-              <w:t xml:space="preserve"> (A_13_13</w:t>
-            </w:r>
-            <w:r>
-              <w:t xml:space="preserve"> </w:t>
-            </w:r>
-            <w:proofErr w:type="spellStart"/>
-            <w:r>
-              <w:t>jne</w:t>
-            </w:r>
-            <w:proofErr w:type="spellEnd"/>
+            <w:r>
+              <w:t>Lohkon nimi (A_13_13</w:t>
+            </w:r>
+            <w:r>
+              <w:t xml:space="preserve"> jne</w:t>
+            </w:r>
             <w:r>
               <w:t>)</w:t>
             </w:r>
@@ -1253,13 +339,13 @@
         </w:tc>
       </w:tr>
     </w:tbl>
-    <w:p/>
-    <w:p>
-      <w:proofErr w:type="spellStart"/>
+    <w:p>
+      <w:r>
+        <w:br/>
+      </w:r>
       <w:r>
         <w:t>Anturit</w:t>
       </w:r>
-      <w:proofErr w:type="spellEnd"/>
       <w:r>
         <w:t xml:space="preserve">: </w:t>
       </w:r>
@@ -1284,23 +370,19 @@
             <w:tcW w:w="3209" w:type="dxa"/>
           </w:tcPr>
           <w:p>
-            <w:proofErr w:type="spellStart"/>
             <w:r>
               <w:t>Nimi</w:t>
             </w:r>
-            <w:proofErr w:type="spellEnd"/>
-          </w:p>
-        </w:tc>
-        <w:tc>
-          <w:tcPr>
-            <w:tcW w:w="3209" w:type="dxa"/>
-          </w:tcPr>
-          <w:p>
-            <w:proofErr w:type="spellStart"/>
+          </w:p>
+        </w:tc>
+        <w:tc>
+          <w:tcPr>
+            <w:tcW w:w="3209" w:type="dxa"/>
+          </w:tcPr>
+          <w:p>
             <w:r>
               <w:t>Tyyppi</w:t>
             </w:r>
-            <w:proofErr w:type="spellEnd"/>
           </w:p>
         </w:tc>
         <w:tc>
@@ -1308,11 +390,9 @@
             <w:tcW w:w="3210" w:type="dxa"/>
           </w:tcPr>
           <w:p>
-            <w:proofErr w:type="spellStart"/>
             <w:r>
               <w:t>Kuvaus</w:t>
             </w:r>
-            <w:proofErr w:type="spellEnd"/>
           </w:p>
         </w:tc>
       </w:tr>
@@ -1332,11 +412,9 @@
             <w:tcW w:w="3209" w:type="dxa"/>
           </w:tcPr>
           <w:p>
-            <w:proofErr w:type="spellStart"/>
             <w:r>
               <w:t>int</w:t>
             </w:r>
-            <w:proofErr w:type="spellEnd"/>
           </w:p>
         </w:tc>
         <w:tc>
@@ -1344,19 +422,9 @@
             <w:tcW w:w="3210" w:type="dxa"/>
           </w:tcPr>
           <w:p>
-            <w:proofErr w:type="spellStart"/>
-            <w:r>
-              <w:t>Uniikki</w:t>
-            </w:r>
-            <w:proofErr w:type="spellEnd"/>
-            <w:r>
-              <w:t xml:space="preserve"> </w:t>
-            </w:r>
-            <w:proofErr w:type="spellStart"/>
-            <w:r>
-              <w:t>tunniste</w:t>
-            </w:r>
-            <w:proofErr w:type="spellEnd"/>
+            <w:r>
+              <w:t>Uniikki tunniste</w:t>
+            </w:r>
           </w:p>
         </w:tc>
       </w:tr>
@@ -1366,39 +434,19 @@
             <w:tcW w:w="3209" w:type="dxa"/>
           </w:tcPr>
           <w:p>
-            <w:proofErr w:type="spellStart"/>
-            <w:r>
-              <w:t>name</w:t>
-            </w:r>
-            <w:proofErr w:type="spellEnd"/>
-            <w:r>
-              <w:t xml:space="preserve"> tai </w:t>
-            </w:r>
-            <w:proofErr w:type="spellStart"/>
             <w:r>
               <w:t>sensor_id</w:t>
             </w:r>
-            <w:proofErr w:type="spellEnd"/>
-          </w:p>
-        </w:tc>
-        <w:tc>
-          <w:tcPr>
-            <w:tcW w:w="3209" w:type="dxa"/>
-          </w:tcPr>
-          <w:p>
-            <w:proofErr w:type="spellStart"/>
-            <w:r>
-              <w:t>str</w:t>
-            </w:r>
-            <w:proofErr w:type="spellEnd"/>
-            <w:r>
-              <w:t xml:space="preserve"> tai </w:t>
-            </w:r>
-            <w:proofErr w:type="spellStart"/>
+          </w:p>
+        </w:tc>
+        <w:tc>
+          <w:tcPr>
+            <w:tcW w:w="3209" w:type="dxa"/>
+          </w:tcPr>
+          <w:p>
             <w:r>
               <w:t>int</w:t>
             </w:r>
-            <w:proofErr w:type="spellEnd"/>
           </w:p>
         </w:tc>
         <w:tc>
@@ -1406,30 +454,15 @@
             <w:tcW w:w="3210" w:type="dxa"/>
           </w:tcPr>
           <w:p>
-            <w:proofErr w:type="spellStart"/>
-            <w:r>
-              <w:t>Anturin</w:t>
-            </w:r>
-            <w:proofErr w:type="spellEnd"/>
-            <w:r>
-              <w:t xml:space="preserve"> </w:t>
-            </w:r>
-            <w:proofErr w:type="spellStart"/>
-            <w:r>
-              <w:t>tunniste</w:t>
-            </w:r>
-            <w:proofErr w:type="spellEnd"/>
+            <w:r>
+              <w:t>Anturin tunniste</w:t>
+            </w:r>
             <w:r>
               <w:t xml:space="preserve"> (</w:t>
             </w:r>
             <w:r>
-              <w:t xml:space="preserve">11, 32 </w:t>
-            </w:r>
-            <w:proofErr w:type="spellStart"/>
-            <w:r>
-              <w:t>jne</w:t>
-            </w:r>
-            <w:proofErr w:type="spellEnd"/>
+              <w:t>11, 32 jne</w:t>
+            </w:r>
             <w:r>
               <w:t>)</w:t>
             </w:r>
@@ -1442,23 +475,19 @@
             <w:tcW w:w="3209" w:type="dxa"/>
           </w:tcPr>
           <w:p>
-            <w:proofErr w:type="spellStart"/>
-            <w:r>
-              <w:t>is_active</w:t>
-            </w:r>
-            <w:proofErr w:type="spellEnd"/>
-          </w:p>
-        </w:tc>
-        <w:tc>
-          <w:tcPr>
-            <w:tcW w:w="3209" w:type="dxa"/>
-          </w:tcPr>
-          <w:p>
-            <w:proofErr w:type="spellStart"/>
-            <w:r>
-              <w:t>bool</w:t>
-            </w:r>
-            <w:proofErr w:type="spellEnd"/>
+            <w:r>
+              <w:t>block_id</w:t>
+            </w:r>
+          </w:p>
+        </w:tc>
+        <w:tc>
+          <w:tcPr>
+            <w:tcW w:w="3209" w:type="dxa"/>
+          </w:tcPr>
+          <w:p>
+            <w:r>
+              <w:t>int</w:t>
+            </w:r>
           </w:p>
         </w:tc>
         <w:tc>
@@ -1466,19 +495,9 @@
             <w:tcW w:w="3210" w:type="dxa"/>
           </w:tcPr>
           <w:p>
-            <w:proofErr w:type="spellStart"/>
-            <w:r>
-              <w:t>Onko</w:t>
-            </w:r>
-            <w:proofErr w:type="spellEnd"/>
-            <w:r>
-              <w:t xml:space="preserve"> </w:t>
-            </w:r>
-            <w:proofErr w:type="spellStart"/>
-            <w:r>
-              <w:t>käytössä</w:t>
-            </w:r>
-            <w:proofErr w:type="spellEnd"/>
+            <w:r>
+              <w:t>Viite blocks.id</w:t>
+            </w:r>
           </w:p>
         </w:tc>
       </w:tr>
@@ -1488,23 +507,51 @@
             <w:tcW w:w="3209" w:type="dxa"/>
           </w:tcPr>
           <w:p>
-            <w:proofErr w:type="spellStart"/>
+            <w:r>
+              <w:t>is_active</w:t>
+            </w:r>
+          </w:p>
+        </w:tc>
+        <w:tc>
+          <w:tcPr>
+            <w:tcW w:w="3209" w:type="dxa"/>
+          </w:tcPr>
+          <w:p>
+            <w:r>
+              <w:t>bool</w:t>
+            </w:r>
+          </w:p>
+        </w:tc>
+        <w:tc>
+          <w:tcPr>
+            <w:tcW w:w="3210" w:type="dxa"/>
+          </w:tcPr>
+          <w:p>
+            <w:r>
+              <w:t>Onko käytössä</w:t>
+            </w:r>
+          </w:p>
+        </w:tc>
+      </w:tr>
+      <w:tr>
+        <w:tc>
+          <w:tcPr>
+            <w:tcW w:w="3209" w:type="dxa"/>
+          </w:tcPr>
+          <w:p>
             <w:r>
               <w:t>is_error</w:t>
             </w:r>
-            <w:proofErr w:type="spellEnd"/>
-          </w:p>
-        </w:tc>
-        <w:tc>
-          <w:tcPr>
-            <w:tcW w:w="3209" w:type="dxa"/>
-          </w:tcPr>
-          <w:p>
-            <w:proofErr w:type="spellStart"/>
+          </w:p>
+        </w:tc>
+        <w:tc>
+          <w:tcPr>
+            <w:tcW w:w="3209" w:type="dxa"/>
+          </w:tcPr>
+          <w:p>
             <w:r>
               <w:t>bool</w:t>
             </w:r>
-            <w:proofErr w:type="spellEnd"/>
           </w:p>
         </w:tc>
         <w:tc>
@@ -1512,38 +559,23 @@
             <w:tcW w:w="3210" w:type="dxa"/>
           </w:tcPr>
           <w:p>
-            <w:proofErr w:type="spellStart"/>
-            <w:r>
-              <w:t>Onko</w:t>
-            </w:r>
-            <w:proofErr w:type="spellEnd"/>
-            <w:r>
-              <w:t xml:space="preserve"> </w:t>
-            </w:r>
-            <w:proofErr w:type="spellStart"/>
-            <w:r>
-              <w:t>virhetilassa</w:t>
-            </w:r>
-            <w:proofErr w:type="spellEnd"/>
+            <w:r>
+              <w:t>Onko virhetilassa</w:t>
+            </w:r>
+            <w:r>
+              <w:t>: False</w:t>
+            </w:r>
           </w:p>
         </w:tc>
       </w:tr>
     </w:tbl>
-    <w:p/>
-    <w:p>
-      <w:proofErr w:type="spellStart"/>
-      <w:r>
-        <w:t>Lämpömittaukset</w:t>
-      </w:r>
-      <w:proofErr w:type="spellEnd"/>
-      <w:r>
-        <w:t xml:space="preserve">: </w:t>
-      </w:r>
-      <w:proofErr w:type="spellStart"/>
-      <w:r>
-        <w:t>temperature_readings</w:t>
-      </w:r>
-      <w:proofErr w:type="spellEnd"/>
+    <w:p>
+      <w:r>
+        <w:br/>
+      </w:r>
+      <w:r>
+        <w:t>Lämpömittaukset: temperature_readings</w:t>
+      </w:r>
     </w:p>
     <w:tbl>
       <w:tblPr>
@@ -1562,23 +594,19 @@
             <w:tcW w:w="3209" w:type="dxa"/>
           </w:tcPr>
           <w:p>
-            <w:proofErr w:type="spellStart"/>
             <w:r>
               <w:t>Nimi</w:t>
             </w:r>
-            <w:proofErr w:type="spellEnd"/>
-          </w:p>
-        </w:tc>
-        <w:tc>
-          <w:tcPr>
-            <w:tcW w:w="3209" w:type="dxa"/>
-          </w:tcPr>
-          <w:p>
-            <w:proofErr w:type="spellStart"/>
+          </w:p>
+        </w:tc>
+        <w:tc>
+          <w:tcPr>
+            <w:tcW w:w="3209" w:type="dxa"/>
+          </w:tcPr>
+          <w:p>
             <w:r>
               <w:t>Tyyppi</w:t>
             </w:r>
-            <w:proofErr w:type="spellEnd"/>
           </w:p>
         </w:tc>
         <w:tc>
@@ -1586,11 +614,9 @@
             <w:tcW w:w="3210" w:type="dxa"/>
           </w:tcPr>
           <w:p>
-            <w:proofErr w:type="spellStart"/>
             <w:r>
               <w:t>Kuvaus</w:t>
             </w:r>
-            <w:proofErr w:type="spellEnd"/>
           </w:p>
         </w:tc>
       </w:tr>
@@ -1610,11 +636,9 @@
             <w:tcW w:w="3209" w:type="dxa"/>
           </w:tcPr>
           <w:p>
-            <w:proofErr w:type="spellStart"/>
             <w:r>
               <w:t>int</w:t>
             </w:r>
-            <w:proofErr w:type="spellEnd"/>
           </w:p>
         </w:tc>
         <w:tc>
@@ -1622,19 +646,9 @@
             <w:tcW w:w="3210" w:type="dxa"/>
           </w:tcPr>
           <w:p>
-            <w:proofErr w:type="spellStart"/>
-            <w:r>
-              <w:t>Uniikki</w:t>
-            </w:r>
-            <w:proofErr w:type="spellEnd"/>
-            <w:r>
-              <w:t xml:space="preserve"> </w:t>
-            </w:r>
-            <w:proofErr w:type="spellStart"/>
-            <w:r>
-              <w:t>tunniste</w:t>
-            </w:r>
-            <w:proofErr w:type="spellEnd"/>
+            <w:r>
+              <w:t>Uniikki tunniste</w:t>
+            </w:r>
           </w:p>
         </w:tc>
       </w:tr>
@@ -1644,20 +658,18 @@
             <w:tcW w:w="3209" w:type="dxa"/>
           </w:tcPr>
           <w:p>
-            <w:proofErr w:type="spellStart"/>
-            <w:r>
-              <w:t>temperature</w:t>
-            </w:r>
-            <w:proofErr w:type="spellEnd"/>
-          </w:p>
-        </w:tc>
-        <w:tc>
-          <w:tcPr>
-            <w:tcW w:w="3209" w:type="dxa"/>
-          </w:tcPr>
-          <w:p>
-            <w:r>
-              <w:t>float</w:t>
+            <w:r>
+              <w:t>sensor_id</w:t>
+            </w:r>
+          </w:p>
+        </w:tc>
+        <w:tc>
+          <w:tcPr>
+            <w:tcW w:w="3209" w:type="dxa"/>
+          </w:tcPr>
+          <w:p>
+            <w:r>
+              <w:t>int</w:t>
             </w:r>
           </w:p>
         </w:tc>
@@ -1666,21 +678,8 @@
             <w:tcW w:w="3210" w:type="dxa"/>
           </w:tcPr>
           <w:p>
-            <w:proofErr w:type="spellStart"/>
-            <w:r>
-              <w:t>Lämpötila</w:t>
-            </w:r>
-            <w:proofErr w:type="spellEnd"/>
-            <w:r>
-              <w:t xml:space="preserve"> (C, 1 </w:t>
-            </w:r>
-            <w:proofErr w:type="spellStart"/>
-            <w:r>
-              <w:t>desimaali</w:t>
-            </w:r>
-            <w:proofErr w:type="spellEnd"/>
-            <w:r>
-              <w:t>)</w:t>
+            <w:r>
+              <w:t>Viite sensors.id</w:t>
             </w:r>
           </w:p>
         </w:tc>
@@ -1691,23 +690,51 @@
             <w:tcW w:w="3209" w:type="dxa"/>
           </w:tcPr>
           <w:p>
-            <w:proofErr w:type="spellStart"/>
+            <w:r>
+              <w:t>temperature</w:t>
+            </w:r>
+          </w:p>
+        </w:tc>
+        <w:tc>
+          <w:tcPr>
+            <w:tcW w:w="3209" w:type="dxa"/>
+          </w:tcPr>
+          <w:p>
+            <w:r>
+              <w:t>float</w:t>
+            </w:r>
+          </w:p>
+        </w:tc>
+        <w:tc>
+          <w:tcPr>
+            <w:tcW w:w="3210" w:type="dxa"/>
+          </w:tcPr>
+          <w:p>
+            <w:r>
+              <w:t>Lämpötila (C, 1 desimaali)</w:t>
+            </w:r>
+          </w:p>
+        </w:tc>
+      </w:tr>
+      <w:tr>
+        <w:tc>
+          <w:tcPr>
+            <w:tcW w:w="3209" w:type="dxa"/>
+          </w:tcPr>
+          <w:p>
             <w:r>
               <w:t>time</w:t>
             </w:r>
-            <w:proofErr w:type="spellEnd"/>
-          </w:p>
-        </w:tc>
-        <w:tc>
-          <w:tcPr>
-            <w:tcW w:w="3209" w:type="dxa"/>
-          </w:tcPr>
-          <w:p>
-            <w:proofErr w:type="spellStart"/>
+          </w:p>
+        </w:tc>
+        <w:tc>
+          <w:tcPr>
+            <w:tcW w:w="3209" w:type="dxa"/>
+          </w:tcPr>
+          <w:p>
             <w:r>
               <w:t>DateTime</w:t>
             </w:r>
-            <w:proofErr w:type="spellEnd"/>
           </w:p>
         </w:tc>
         <w:tc>
@@ -1715,38 +742,20 @@
             <w:tcW w:w="3210" w:type="dxa"/>
           </w:tcPr>
           <w:p>
-            <w:proofErr w:type="spellStart"/>
-            <w:r>
-              <w:t>Mittauksen</w:t>
-            </w:r>
-            <w:proofErr w:type="spellEnd"/>
-            <w:r>
-              <w:t xml:space="preserve"> </w:t>
-            </w:r>
-            <w:proofErr w:type="spellStart"/>
-            <w:r>
-              <w:t>ajankohta</w:t>
-            </w:r>
-            <w:proofErr w:type="spellEnd"/>
+            <w:r>
+              <w:t>Mittauksen ajankohta</w:t>
+            </w:r>
           </w:p>
         </w:tc>
       </w:tr>
     </w:tbl>
-    <w:p/>
-    <w:p>
-      <w:proofErr w:type="spellStart"/>
-      <w:r>
-        <w:t>Tilamuutokset</w:t>
-      </w:r>
-      <w:proofErr w:type="spellEnd"/>
-      <w:r>
-        <w:t xml:space="preserve">: </w:t>
-      </w:r>
-      <w:proofErr w:type="spellStart"/>
-      <w:r>
-        <w:t>sensor_status</w:t>
-      </w:r>
-      <w:proofErr w:type="spellEnd"/>
+    <w:p>
+      <w:r>
+        <w:br/>
+      </w:r>
+      <w:r>
+        <w:t>Tilamuutokset: sensor_status</w:t>
+      </w:r>
     </w:p>
     <w:tbl>
       <w:tblPr>
@@ -1765,23 +774,19 @@
             <w:tcW w:w="3209" w:type="dxa"/>
           </w:tcPr>
           <w:p>
-            <w:proofErr w:type="spellStart"/>
             <w:r>
               <w:t>Nimi</w:t>
             </w:r>
-            <w:proofErr w:type="spellEnd"/>
-          </w:p>
-        </w:tc>
-        <w:tc>
-          <w:tcPr>
-            <w:tcW w:w="3209" w:type="dxa"/>
-          </w:tcPr>
-          <w:p>
-            <w:proofErr w:type="spellStart"/>
+          </w:p>
+        </w:tc>
+        <w:tc>
+          <w:tcPr>
+            <w:tcW w:w="3209" w:type="dxa"/>
+          </w:tcPr>
+          <w:p>
             <w:r>
               <w:t>Tyyppi</w:t>
             </w:r>
-            <w:proofErr w:type="spellEnd"/>
           </w:p>
         </w:tc>
         <w:tc>
@@ -1789,11 +794,9 @@
             <w:tcW w:w="3210" w:type="dxa"/>
           </w:tcPr>
           <w:p>
-            <w:proofErr w:type="spellStart"/>
             <w:r>
               <w:t>Kuvaus</w:t>
             </w:r>
-            <w:proofErr w:type="spellEnd"/>
           </w:p>
         </w:tc>
       </w:tr>
@@ -1813,11 +816,9 @@
             <w:tcW w:w="3209" w:type="dxa"/>
           </w:tcPr>
           <w:p>
-            <w:proofErr w:type="spellStart"/>
             <w:r>
               <w:t>int</w:t>
             </w:r>
-            <w:proofErr w:type="spellEnd"/>
           </w:p>
         </w:tc>
         <w:tc>
@@ -1825,23 +826,785 @@
             <w:tcW w:w="3210" w:type="dxa"/>
           </w:tcPr>
           <w:p>
-            <w:proofErr w:type="spellStart"/>
-            <w:r>
-              <w:t>Uniikki</w:t>
-            </w:r>
-            <w:proofErr w:type="spellEnd"/>
-            <w:r>
-              <w:t xml:space="preserve"> </w:t>
-            </w:r>
-            <w:proofErr w:type="spellStart"/>
-            <w:r>
-              <w:t>tunniste</w:t>
-            </w:r>
-            <w:proofErr w:type="spellEnd"/>
+            <w:r>
+              <w:t>Uniikki tunniste</w:t>
+            </w:r>
+          </w:p>
+        </w:tc>
+      </w:tr>
+      <w:tr>
+        <w:tc>
+          <w:tcPr>
+            <w:tcW w:w="3209" w:type="dxa"/>
+          </w:tcPr>
+          <w:p>
+            <w:r>
+              <w:t>sensor_id</w:t>
+            </w:r>
+          </w:p>
+        </w:tc>
+        <w:tc>
+          <w:tcPr>
+            <w:tcW w:w="3209" w:type="dxa"/>
+          </w:tcPr>
+          <w:p>
+            <w:r>
+              <w:t>int</w:t>
+            </w:r>
+          </w:p>
+        </w:tc>
+        <w:tc>
+          <w:tcPr>
+            <w:tcW w:w="3210" w:type="dxa"/>
+          </w:tcPr>
+          <w:p>
+            <w:r>
+              <w:t>Viite sensors.id</w:t>
+            </w:r>
+          </w:p>
+        </w:tc>
+      </w:tr>
+      <w:tr>
+        <w:tc>
+          <w:tcPr>
+            <w:tcW w:w="3209" w:type="dxa"/>
+          </w:tcPr>
+          <w:p>
+            <w:r>
+              <w:t>is_error</w:t>
+            </w:r>
+          </w:p>
+        </w:tc>
+        <w:tc>
+          <w:tcPr>
+            <w:tcW w:w="3209" w:type="dxa"/>
+          </w:tcPr>
+          <w:p>
+            <w:r>
+              <w:t>bool</w:t>
+            </w:r>
+          </w:p>
+        </w:tc>
+        <w:tc>
+          <w:tcPr>
+            <w:tcW w:w="3210" w:type="dxa"/>
+          </w:tcPr>
+          <w:p>
+            <w:r>
+              <w:t>Virhetila: True</w:t>
+            </w:r>
+          </w:p>
+        </w:tc>
+      </w:tr>
+      <w:tr>
+        <w:tc>
+          <w:tcPr>
+            <w:tcW w:w="3209" w:type="dxa"/>
+          </w:tcPr>
+          <w:p>
+            <w:r>
+              <w:t>time</w:t>
+            </w:r>
+          </w:p>
+        </w:tc>
+        <w:tc>
+          <w:tcPr>
+            <w:tcW w:w="3209" w:type="dxa"/>
+          </w:tcPr>
+          <w:p>
+            <w:r>
+              <w:t>DateTime</w:t>
+            </w:r>
+          </w:p>
+        </w:tc>
+        <w:tc>
+          <w:tcPr>
+            <w:tcW w:w="3210" w:type="dxa"/>
+          </w:tcPr>
+          <w:p>
+            <w:r>
+              <w:t>Muutoksen ajankohta</w:t>
+            </w:r>
           </w:p>
         </w:tc>
       </w:tr>
     </w:tbl>
+    <w:p/>
+    <w:p>
+      <w:r>
+        <w:t>Perustelut:</w:t>
+      </w:r>
+    </w:p>
+    <w:p>
+      <w:r>
+        <w:t>Tehtävänantona oli, että on lohkoja joiden sisällä on antureita ja antureilla on tiettyjä toimintoja. Tällöin oli loogista:</w:t>
+      </w:r>
+    </w:p>
+    <w:p>
+      <w:pPr>
+        <w:pStyle w:val="ListParagraph"/>
+        <w:numPr>
+          <w:ilvl w:val="0"/>
+          <w:numId w:val="1"/>
+        </w:numPr>
+      </w:pPr>
+      <w:r>
+        <w:t>Lohkot (blocks) ja anturit (sensors) ovat erillisissä tauluissa, koska yksi lohko voi sisältää yhden tai useamman anturin</w:t>
+      </w:r>
+    </w:p>
+    <w:p>
+      <w:pPr>
+        <w:pStyle w:val="ListParagraph"/>
+        <w:numPr>
+          <w:ilvl w:val="0"/>
+          <w:numId w:val="1"/>
+        </w:numPr>
+      </w:pPr>
+      <w:r>
+        <w:t>Lämpötilamittuakset (temp_readings) tallennetaan erikseen, jotta niiden historiatietoja voidaan säilyttää erikseen</w:t>
+      </w:r>
+      <w:r>
+        <w:t xml:space="preserve"> (tämän toimivuus täytyy vielä todeta, mutta uskoisin sen ainakin teoriassa olevan näin).</w:t>
+      </w:r>
+    </w:p>
+    <w:p>
+      <w:pPr>
+        <w:pStyle w:val="ListParagraph"/>
+        <w:numPr>
+          <w:ilvl w:val="0"/>
+          <w:numId w:val="1"/>
+        </w:numPr>
+      </w:pPr>
+      <w:r>
+        <w:t>Tilanmuutoksissa (sensor_status) sama juttu kuin lämpötilamuutoksissa: voidan seurata anturin tilahistoriaa.</w:t>
+      </w:r>
+    </w:p>
+    <w:p>
+      <w:pPr>
+        <w:ind w:left="360"/>
+      </w:pPr>
+      <w:r>
+        <w:lastRenderedPageBreak/>
+        <w:t>Toiminnallisuudet</w:t>
+      </w:r>
+      <w:r>
+        <w:t>:</w:t>
+      </w:r>
+    </w:p>
+    <w:p>
+      <w:pPr>
+        <w:ind w:left="360"/>
+      </w:pPr>
+      <w:r>
+        <w:t>Hallinnan toiminnot</w:t>
+      </w:r>
+    </w:p>
+    <w:tbl>
+      <w:tblPr>
+        <w:tblStyle w:val="TableGrid"/>
+        <w:tblW w:w="0" w:type="auto"/>
+        <w:tblLook w:val="04A0" w:firstRow="1" w:lastRow="0" w:firstColumn="1" w:lastColumn="0" w:noHBand="0" w:noVBand="1"/>
+      </w:tblPr>
+      <w:tblGrid>
+        <w:gridCol w:w="3209"/>
+        <w:gridCol w:w="3209"/>
+        <w:gridCol w:w="3210"/>
+      </w:tblGrid>
+      <w:tr>
+        <w:tc>
+          <w:tcPr>
+            <w:tcW w:w="3209" w:type="dxa"/>
+          </w:tcPr>
+          <w:p>
+            <w:r>
+              <w:t>Toiminto</w:t>
+            </w:r>
+          </w:p>
+        </w:tc>
+        <w:tc>
+          <w:tcPr>
+            <w:tcW w:w="3209" w:type="dxa"/>
+          </w:tcPr>
+          <w:p>
+            <w:r>
+              <w:t>Metodi</w:t>
+            </w:r>
+          </w:p>
+        </w:tc>
+        <w:tc>
+          <w:tcPr>
+            <w:tcW w:w="3210" w:type="dxa"/>
+          </w:tcPr>
+          <w:p>
+            <w:r>
+              <w:t>Endpoint</w:t>
+            </w:r>
+          </w:p>
+        </w:tc>
+      </w:tr>
+      <w:tr>
+        <w:tc>
+          <w:tcPr>
+            <w:tcW w:w="3209" w:type="dxa"/>
+          </w:tcPr>
+          <w:p>
+            <w:pPr>
+              <w:tabs>
+                <w:tab w:val="right" w:pos="2993"/>
+              </w:tabs>
+            </w:pPr>
+            <w:r>
+              <w:t>Lisää uusi</w:t>
+            </w:r>
+          </w:p>
+        </w:tc>
+        <w:tc>
+          <w:tcPr>
+            <w:tcW w:w="3209" w:type="dxa"/>
+          </w:tcPr>
+          <w:p>
+            <w:r>
+              <w:t>POST</w:t>
+            </w:r>
+          </w:p>
+        </w:tc>
+        <w:tc>
+          <w:tcPr>
+            <w:tcW w:w="3210" w:type="dxa"/>
+          </w:tcPr>
+          <w:p>
+            <w:r>
+              <w:t>/sensors/</w:t>
+            </w:r>
+          </w:p>
+        </w:tc>
+      </w:tr>
+      <w:tr>
+        <w:tc>
+          <w:tcPr>
+            <w:tcW w:w="3209" w:type="dxa"/>
+          </w:tcPr>
+          <w:p>
+            <w:r>
+              <w:t>Muuta tilaa (normi, ei-normi)</w:t>
+            </w:r>
+          </w:p>
+        </w:tc>
+        <w:tc>
+          <w:tcPr>
+            <w:tcW w:w="3209" w:type="dxa"/>
+          </w:tcPr>
+          <w:p>
+            <w:r>
+              <w:t>PUT</w:t>
+            </w:r>
+          </w:p>
+        </w:tc>
+        <w:tc>
+          <w:tcPr>
+            <w:tcW w:w="3210" w:type="dxa"/>
+          </w:tcPr>
+          <w:p>
+            <w:r>
+              <w:t>/sensors/{sensor_id}</w:t>
+            </w:r>
+            <w:r>
+              <w:t>/status</w:t>
+            </w:r>
+          </w:p>
+        </w:tc>
+      </w:tr>
+      <w:tr>
+        <w:tc>
+          <w:tcPr>
+            <w:tcW w:w="3209" w:type="dxa"/>
+          </w:tcPr>
+          <w:p>
+            <w:r>
+              <w:t>Muuta lohkoa</w:t>
+            </w:r>
+          </w:p>
+        </w:tc>
+        <w:tc>
+          <w:tcPr>
+            <w:tcW w:w="3209" w:type="dxa"/>
+          </w:tcPr>
+          <w:p>
+            <w:r>
+              <w:t>PUT</w:t>
+            </w:r>
+          </w:p>
+        </w:tc>
+        <w:tc>
+          <w:tcPr>
+            <w:tcW w:w="3210" w:type="dxa"/>
+          </w:tcPr>
+          <w:p>
+            <w:r>
+              <w:t>/sensors/{sensor_id}</w:t>
+            </w:r>
+            <w:r>
+              <w:t>/block</w:t>
+            </w:r>
+          </w:p>
+        </w:tc>
+      </w:tr>
+      <w:tr>
+        <w:tc>
+          <w:tcPr>
+            <w:tcW w:w="3209" w:type="dxa"/>
+          </w:tcPr>
+          <w:p>
+            <w:r>
+              <w:t>Poista</w:t>
+            </w:r>
+            <w:r>
+              <w:t xml:space="preserve"> mittaustulos</w:t>
+            </w:r>
+          </w:p>
+        </w:tc>
+        <w:tc>
+          <w:tcPr>
+            <w:tcW w:w="3209" w:type="dxa"/>
+          </w:tcPr>
+          <w:p>
+            <w:r>
+              <w:t>DELETE</w:t>
+            </w:r>
+          </w:p>
+        </w:tc>
+        <w:tc>
+          <w:tcPr>
+            <w:tcW w:w="3210" w:type="dxa"/>
+          </w:tcPr>
+          <w:p>
+            <w:r>
+              <w:t>/sensors/{</w:t>
+            </w:r>
+            <w:r>
+              <w:t>reading_id</w:t>
+            </w:r>
+            <w:r>
+              <w:t xml:space="preserve"> </w:t>
+            </w:r>
+            <w:r>
+              <w:t>}</w:t>
+            </w:r>
+          </w:p>
+        </w:tc>
+      </w:tr>
+    </w:tbl>
+    <w:p>
+      <w:pPr>
+        <w:ind w:left="360"/>
+      </w:pPr>
+    </w:p>
+    <w:p>
+      <w:pPr>
+        <w:ind w:left="360"/>
+      </w:pPr>
+      <w:r>
+        <w:t>Mittaukset/hallinta:</w:t>
+      </w:r>
+    </w:p>
+    <w:tbl>
+      <w:tblPr>
+        <w:tblStyle w:val="TableGrid"/>
+        <w:tblW w:w="0" w:type="auto"/>
+        <w:tblLook w:val="04A0" w:firstRow="1" w:lastRow="0" w:firstColumn="1" w:lastColumn="0" w:noHBand="0" w:noVBand="1"/>
+      </w:tblPr>
+      <w:tblGrid>
+        <w:gridCol w:w="2687"/>
+        <w:gridCol w:w="2396"/>
+        <w:gridCol w:w="4545"/>
+      </w:tblGrid>
+      <w:tr>
+        <w:tc>
+          <w:tcPr>
+            <w:tcW w:w="2802" w:type="dxa"/>
+          </w:tcPr>
+          <w:p>
+            <w:r>
+              <w:t>Toiminto</w:t>
+            </w:r>
+          </w:p>
+        </w:tc>
+        <w:tc>
+          <w:tcPr>
+            <w:tcW w:w="2573" w:type="dxa"/>
+          </w:tcPr>
+          <w:p>
+            <w:r>
+              <w:t>Metodi</w:t>
+            </w:r>
+          </w:p>
+        </w:tc>
+        <w:tc>
+          <w:tcPr>
+            <w:tcW w:w="4253" w:type="dxa"/>
+          </w:tcPr>
+          <w:p>
+            <w:r>
+              <w:t>Endpoint</w:t>
+            </w:r>
+          </w:p>
+        </w:tc>
+      </w:tr>
+      <w:tr>
+        <w:tc>
+          <w:tcPr>
+            <w:tcW w:w="2802" w:type="dxa"/>
+          </w:tcPr>
+          <w:p>
+            <w:r>
+              <w:t>Lis</w:t>
+            </w:r>
+            <w:r>
+              <w:t>taa kaikki anturit</w:t>
+            </w:r>
+          </w:p>
+        </w:tc>
+        <w:tc>
+          <w:tcPr>
+            <w:tcW w:w="2573" w:type="dxa"/>
+          </w:tcPr>
+          <w:p>
+            <w:r>
+              <w:t>GET</w:t>
+            </w:r>
+          </w:p>
+        </w:tc>
+        <w:tc>
+          <w:tcPr>
+            <w:tcW w:w="4253" w:type="dxa"/>
+          </w:tcPr>
+          <w:p>
+            <w:r>
+              <w:t>/sensors/</w:t>
+            </w:r>
+          </w:p>
+        </w:tc>
+      </w:tr>
+      <w:tr>
+        <w:tc>
+          <w:tcPr>
+            <w:tcW w:w="2802" w:type="dxa"/>
+          </w:tcPr>
+          <w:p>
+            <w:r>
+              <w:t>Listaa tietyn lohkon anturit</w:t>
+            </w:r>
+          </w:p>
+        </w:tc>
+        <w:tc>
+          <w:tcPr>
+            <w:tcW w:w="2573" w:type="dxa"/>
+          </w:tcPr>
+          <w:p>
+            <w:r>
+              <w:t>GET</w:t>
+            </w:r>
+          </w:p>
+        </w:tc>
+        <w:tc>
+          <w:tcPr>
+            <w:tcW w:w="4253" w:type="dxa"/>
+          </w:tcPr>
+          <w:p>
+            <w:r>
+              <w:t>/</w:t>
+            </w:r>
+            <w:r>
+              <w:t xml:space="preserve">blocks </w:t>
+            </w:r>
+            <w:r>
+              <w:t>/{</w:t>
+            </w:r>
+            <w:r>
+              <w:t>block_id}/sensors</w:t>
+            </w:r>
+          </w:p>
+        </w:tc>
+      </w:tr>
+      <w:tr>
+        <w:tc>
+          <w:tcPr>
+            <w:tcW w:w="2802" w:type="dxa"/>
+          </w:tcPr>
+          <w:p>
+            <w:r>
+              <w:t>Näytä anturin kaikki tiedot</w:t>
+            </w:r>
+          </w:p>
+        </w:tc>
+        <w:tc>
+          <w:tcPr>
+            <w:tcW w:w="2573" w:type="dxa"/>
+          </w:tcPr>
+          <w:p>
+            <w:r>
+              <w:t>GET</w:t>
+            </w:r>
+          </w:p>
+        </w:tc>
+        <w:tc>
+          <w:tcPr>
+            <w:tcW w:w="4253" w:type="dxa"/>
+          </w:tcPr>
+          <w:p>
+            <w:r>
+              <w:t>/sensors/{sensor_id}</w:t>
+            </w:r>
+          </w:p>
+        </w:tc>
+      </w:tr>
+      <w:tr>
+        <w:tc>
+          <w:tcPr>
+            <w:tcW w:w="2802" w:type="dxa"/>
+          </w:tcPr>
+          <w:p>
+            <w:r>
+              <w:t>10 uusinta mittaustulosta</w:t>
+            </w:r>
+          </w:p>
+        </w:tc>
+        <w:tc>
+          <w:tcPr>
+            <w:tcW w:w="2573" w:type="dxa"/>
+          </w:tcPr>
+          <w:p>
+            <w:r>
+              <w:t>GET</w:t>
+            </w:r>
+          </w:p>
+        </w:tc>
+        <w:tc>
+          <w:tcPr>
+            <w:tcW w:w="4253" w:type="dxa"/>
+          </w:tcPr>
+          <w:p>
+            <w:r>
+              <w:t>/sensors/{sensor_id}</w:t>
+            </w:r>
+            <w:r>
+              <w:t>/readings?limit=10</w:t>
+            </w:r>
+          </w:p>
+        </w:tc>
+      </w:tr>
+      <w:tr>
+        <w:tc>
+          <w:tcPr>
+            <w:tcW w:w="2802" w:type="dxa"/>
+          </w:tcPr>
+          <w:p>
+            <w:r>
+              <w:t>Mittausten aikaväli</w:t>
+            </w:r>
+          </w:p>
+        </w:tc>
+        <w:tc>
+          <w:tcPr>
+            <w:tcW w:w="2573" w:type="dxa"/>
+          </w:tcPr>
+          <w:p>
+            <w:r>
+              <w:t>GET</w:t>
+            </w:r>
+          </w:p>
+        </w:tc>
+        <w:tc>
+          <w:tcPr>
+            <w:tcW w:w="4253" w:type="dxa"/>
+          </w:tcPr>
+          <w:p>
+            <w:r>
+              <w:t>/sensors/{sensor_id}/readings?</w:t>
+            </w:r>
+            <w:r>
+              <w:t>start=yyyy-mm-dd&amp;end=yyyy-mm-dd</w:t>
+            </w:r>
+          </w:p>
+        </w:tc>
+      </w:tr>
+      <w:tr>
+        <w:tc>
+          <w:tcPr>
+            <w:tcW w:w="2802" w:type="dxa"/>
+          </w:tcPr>
+          <w:p>
+            <w:r>
+              <w:t>Anturin tilahistoria</w:t>
+            </w:r>
+          </w:p>
+        </w:tc>
+        <w:tc>
+          <w:tcPr>
+            <w:tcW w:w="2573" w:type="dxa"/>
+          </w:tcPr>
+          <w:p>
+            <w:r>
+              <w:t>GET</w:t>
+            </w:r>
+          </w:p>
+        </w:tc>
+        <w:tc>
+          <w:tcPr>
+            <w:tcW w:w="4253" w:type="dxa"/>
+          </w:tcPr>
+          <w:p>
+            <w:r>
+              <w:t>/sensors/{sensor_id}/</w:t>
+            </w:r>
+            <w:r>
+              <w:t>sensor_status</w:t>
+            </w:r>
+          </w:p>
+        </w:tc>
+      </w:tr>
+      <w:tr>
+        <w:tc>
+          <w:tcPr>
+            <w:tcW w:w="2802" w:type="dxa"/>
+          </w:tcPr>
+          <w:p>
+            <w:r>
+              <w:t>Hae anturi tilan mukaan</w:t>
+            </w:r>
+          </w:p>
+        </w:tc>
+        <w:tc>
+          <w:tcPr>
+            <w:tcW w:w="2573" w:type="dxa"/>
+          </w:tcPr>
+          <w:p>
+            <w:r>
+              <w:t>GET</w:t>
+            </w:r>
+          </w:p>
+        </w:tc>
+        <w:tc>
+          <w:tcPr>
+            <w:tcW w:w="4253" w:type="dxa"/>
+          </w:tcPr>
+          <w:p>
+            <w:r>
+              <w:t>/sensors?is_error=true</w:t>
+            </w:r>
+          </w:p>
+        </w:tc>
+      </w:tr>
+      <w:tr>
+        <w:tc>
+          <w:tcPr>
+            <w:tcW w:w="2802" w:type="dxa"/>
+          </w:tcPr>
+          <w:p>
+            <w:r>
+              <w:t>Virhetila graafi</w:t>
+            </w:r>
+          </w:p>
+        </w:tc>
+        <w:tc>
+          <w:tcPr>
+            <w:tcW w:w="2573" w:type="dxa"/>
+          </w:tcPr>
+          <w:p>
+            <w:r>
+              <w:t>GET</w:t>
+            </w:r>
+          </w:p>
+        </w:tc>
+        <w:tc>
+          <w:tcPr>
+            <w:tcW w:w="4253" w:type="dxa"/>
+          </w:tcPr>
+          <w:p>
+            <w:r>
+              <w:t>/sensor_status/error-graph</w:t>
+            </w:r>
+            <w:r>
+              <w:rPr>
+                <w:color w:val="C00000"/>
+              </w:rPr>
+              <w:t>???</w:t>
+            </w:r>
+            <w:r>
+              <w:rPr>
+                <w:color w:val="C00000"/>
+              </w:rPr>
+              <w:t>????</w:t>
+            </w:r>
+          </w:p>
+        </w:tc>
+      </w:tr>
+    </w:tbl>
+    <w:p>
+      <w:pPr>
+        <w:ind w:left="360"/>
+        <w:rPr>
+          <w:b/>
+          <w:bCs/>
+        </w:rPr>
+      </w:pPr>
+    </w:p>
+    <w:p>
+      <w:pPr>
+        <w:ind w:left="360"/>
+        <w:rPr>
+          <w:b/>
+          <w:bCs/>
+        </w:rPr>
+      </w:pPr>
+    </w:p>
+    <w:p>
+      <w:r>
+        <w:t>Alustus ja asennukset:</w:t>
+      </w:r>
+    </w:p>
+    <w:p>
+      <w:r>
+        <w:t xml:space="preserve">Venv: </w:t>
+      </w:r>
+      <w:r>
+        <w:t>python -m venv venv</w:t>
+      </w:r>
+      <w:r>
+        <w:br/>
+        <w:t xml:space="preserve">FastAPI: </w:t>
+      </w:r>
+      <w:r>
+        <w:t xml:space="preserve">pip install "fastapi[standard]" </w:t>
+      </w:r>
+      <w:r>
+        <w:t>(</w:t>
+      </w:r>
+      <w:r>
+        <w:br/>
+        <w:t xml:space="preserve"> - tämän jälkeen päivitetty pip: </w:t>
+      </w:r>
+      <w:r>
+        <w:t>python.exe -m pip install --upgrade pip</w:t>
+      </w:r>
+      <w:r>
+        <w:br/>
+        <w:t>SQLite: pip install SQLite</w:t>
+      </w:r>
+      <w:r>
+        <w:br/>
+        <w:t>SQLAlchemy: pip install sqlalchemy</w:t>
+      </w:r>
+      <w:r>
+        <w:br/>
+      </w:r>
+    </w:p>
+    <w:p/>
+    <w:p>
+      <w:r>
+        <w:t>Katsotaan miten projekti etenee tästä ja miten energiat riittävät.</w:t>
+      </w:r>
+    </w:p>
     <w:p/>
     <w:sectPr>
       <w:pgSz w:w="11906" w:h="16838"/>
@@ -2576,7 +2339,6 @@
   <w:style w:type="character" w:default="1" w:styleId="DefaultParagraphFont">
     <w:name w:val="Default Paragraph Font"/>
     <w:uiPriority w:val="1"/>
-    <w:semiHidden/>
     <w:unhideWhenUsed/>
   </w:style>
   <w:style w:type="table" w:default="1" w:styleId="TableNormal">
@@ -3458,16 +3220,9 @@
 <file path=customXml/itemProps1.xml><?xml version="1.0" encoding="utf-8"?>
 <ds:datastoreItem xmlns:ds="http://schemas.openxmlformats.org/officeDocument/2006/customXml" ds:itemID="{840E04B1-CC02-41D6-B2FD-FF1D15F89D2D}">
   <ds:schemaRefs>
+    <ds:schemaRef ds:uri="http://schemas.microsoft.com/office/2006/metadata/properties"/>
+    <ds:schemaRef ds:uri="http://schemas.microsoft.com/office/infopath/2007/PartnerControls"/>
     <ds:schemaRef ds:uri="e0e83bca-33c7-450b-b5b4-750145362d70"/>
-    <ds:schemaRef ds:uri="http://schemas.microsoft.com/office/2006/documentManagement/types"/>
-    <ds:schemaRef ds:uri="http://www.w3.org/XML/1998/namespace"/>
-    <ds:schemaRef ds:uri="http://purl.org/dc/terms/"/>
-    <ds:schemaRef ds:uri="http://purl.org/dc/dcmitype/"/>
-    <ds:schemaRef ds:uri="http://schemas.microsoft.com/office/infopath/2007/PartnerControls"/>
-    <ds:schemaRef ds:uri="http://schemas.openxmlformats.org/package/2006/metadata/core-properties"/>
-    <ds:schemaRef ds:uri="212b1106-d8f8-45e4-aed4-ba6d4850dc70"/>
-    <ds:schemaRef ds:uri="http://schemas.microsoft.com/office/2006/metadata/properties"/>
-    <ds:schemaRef ds:uri="http://purl.org/dc/elements/1.1/"/>
   </ds:schemaRefs>
 </ds:datastoreItem>
 </file>

</xml_diff>